<commit_message>
idek what changed lol
</commit_message>
<xml_diff>
--- a/March16Portfolio/portfolio/ProjectDescriptions/ledAppDescription.docx
+++ b/March16Portfolio/portfolio/ProjectDescriptions/ledAppDescription.docx
@@ -251,23 +251,10 @@
           <w:kern w:val="0"/>
           <w:sz w:val="24"/>
           <w:szCs w:val="24"/>
-          <w14:ligatures w14:val="none"/>
-        </w:rPr>
-        <w:t>KJ Technique</w:t>
-      </w:r>
-      <w:r>
-        <w:rPr>
-          <w:rFonts w:ascii="Arial" w:eastAsia="Times New Roman" w:hAnsi="Arial" w:cs="Arial"/>
-          <w:b/>
-          <w:bCs/>
-          <w:color w:val="222222"/>
-          <w:kern w:val="0"/>
-          <w:sz w:val="24"/>
-          <w:szCs w:val="24"/>
           <w:bdr w:val="none" w:sz="0" w:space="0" w:color="auto" w:frame="1"/>
           <w14:ligatures w14:val="none"/>
         </w:rPr>
-        <w:t> </w:t>
+        <w:t xml:space="preserve">Collaborative Brainstorm </w:t>
       </w:r>
     </w:p>
     <w:p>
@@ -278,7 +265,10 @@
         </w:pBdr>
       </w:pPr>
       <w:r>
-        <w:t xml:space="preserve">The results from the first usability test </w:t>
+        <w:t>The</w:t>
+      </w:r>
+      <w:r>
+        <w:t xml:space="preserve"> first usability study  </w:t>
       </w:r>
     </w:p>
     <w:p>

</xml_diff>

<commit_message>
updated LED APP redesign docx project description
</commit_message>
<xml_diff>
--- a/March16Portfolio/portfolio/ProjectDescriptions/ledAppDescription.docx
+++ b/March16Portfolio/portfolio/ProjectDescriptions/ledAppDescription.docx
@@ -114,6 +114,11 @@
       </w:r>
     </w:p>
     <w:p>
+      <w:r>
+        <w:br w:type="page"/>
+      </w:r>
+    </w:p>
+    <w:p>
       <w:pPr>
         <w:shd w:val="clear" w:color="auto" w:fill="FFFFFF"/>
         <w:spacing w:after="0" w:line="240" w:lineRule="auto"/>
@@ -138,6 +143,7 @@
           <w:szCs w:val="24"/>
           <w14:ligatures w14:val="none"/>
         </w:rPr>
+        <w:lastRenderedPageBreak/>
         <w:t>Personal App Usage: Issues Inventory</w:t>
       </w:r>
     </w:p>
@@ -220,6 +226,20 @@
       </w:r>
     </w:p>
     <w:p>
+      <w:pPr>
+        <w:shd w:val="clear" w:color="auto" w:fill="FFFFFF"/>
+        <w:spacing w:after="0" w:line="240" w:lineRule="auto"/>
+        <w:ind w:firstLine="720"/>
+        <w:textAlignment w:val="baseline"/>
+        <w:rPr>
+          <w:rFonts w:ascii="Arial" w:eastAsia="Times New Roman" w:hAnsi="Arial" w:cs="Arial"/>
+          <w:color w:val="222222"/>
+          <w:kern w:val="0"/>
+          <w:sz w:val="24"/>
+          <w:szCs w:val="24"/>
+          <w14:ligatures w14:val="none"/>
+        </w:rPr>
+      </w:pPr>
       <w:r>
         <w:t xml:space="preserve">The first round of usability testing called for 7 people to execute 5 tasks, rate the difficulty of each, then suggest 3 possible ways to change the task process. Each test was timed for future reference. </w:t>
       </w:r>
@@ -228,7 +248,7 @@
       <w:pPr>
         <w:pBdr>
           <w:top w:val="single" w:sz="6" w:space="1" w:color="auto"/>
-          <w:bottom w:val="single" w:sz="6" w:space="1" w:color="auto"/>
+          <w:bottom w:val="single" w:sz="6" w:space="13" w:color="auto"/>
         </w:pBdr>
         <w:rPr>
           <w:rFonts w:ascii="Arial" w:eastAsia="Times New Roman" w:hAnsi="Arial" w:cs="Arial"/>
@@ -261,15 +281,242 @@
       <w:pPr>
         <w:pBdr>
           <w:top w:val="single" w:sz="6" w:space="1" w:color="auto"/>
-          <w:bottom w:val="single" w:sz="6" w:space="1" w:color="auto"/>
+          <w:bottom w:val="single" w:sz="6" w:space="13" w:color="auto"/>
         </w:pBdr>
+        <w:rPr>
+          <w:rFonts w:ascii="Arial" w:eastAsia="Times New Roman" w:hAnsi="Arial" w:cs="Arial"/>
+          <w:b/>
+          <w:bCs/>
+          <w:color w:val="222222"/>
+          <w:kern w:val="0"/>
+          <w:sz w:val="24"/>
+          <w:szCs w:val="24"/>
+          <w:bdr w:val="none" w:sz="0" w:space="0" w:color="auto" w:frame="1"/>
+          <w14:ligatures w14:val="none"/>
+        </w:rPr>
       </w:pPr>
       <w:r>
         <w:t>The</w:t>
       </w:r>
       <w:r>
-        <w:t xml:space="preserve"> first usability study  </w:t>
-      </w:r>
+        <w:t xml:space="preserve"> first usability study </w:t>
+      </w:r>
+      <w:r>
+        <w:t xml:space="preserve">yielded many user suggestions for improvements, those of which made the app flow better, improved the </w:t>
+      </w:r>
+      <w:r>
+        <w:t>function</w:t>
+      </w:r>
+      <w:r>
+        <w:t xml:space="preserve"> of the menu</w:t>
+      </w:r>
+      <w:r>
+        <w:t xml:space="preserve">, selected a color scheme and schema, and many more suggestions. Working with the users from the first usability test, they brainstormed ways all of these improvements could be </w:t>
+      </w:r>
+      <w:r>
+        <w:t>implemented and</w:t>
+      </w:r>
+      <w:r>
+        <w:t xml:space="preserve"> compared with current apps to develop wireframe prototypes for testing. </w:t>
+      </w:r>
+    </w:p>
+    <w:p>
+      <w:pPr>
+        <w:shd w:val="clear" w:color="auto" w:fill="FFFFFF"/>
+        <w:spacing w:after="0" w:line="240" w:lineRule="auto"/>
+        <w:textAlignment w:val="baseline"/>
+        <w:rPr>
+          <w:rFonts w:ascii="Arial" w:eastAsia="Times New Roman" w:hAnsi="Arial" w:cs="Arial"/>
+          <w:b/>
+          <w:bCs/>
+          <w:color w:val="222222"/>
+          <w:kern w:val="0"/>
+          <w:sz w:val="24"/>
+          <w:szCs w:val="24"/>
+          <w14:ligatures w14:val="none"/>
+        </w:rPr>
+      </w:pPr>
+      <w:r>
+        <w:rPr>
+          <w:rFonts w:ascii="Arial" w:eastAsia="Times New Roman" w:hAnsi="Arial" w:cs="Arial"/>
+          <w:b/>
+          <w:bCs/>
+          <w:color w:val="222222"/>
+          <w:kern w:val="0"/>
+          <w:sz w:val="24"/>
+          <w:szCs w:val="24"/>
+          <w14:ligatures w14:val="none"/>
+        </w:rPr>
+        <w:t>L</w:t>
+      </w:r>
+      <w:r>
+        <w:rPr>
+          <w:rFonts w:ascii="Arial" w:eastAsia="Times New Roman" w:hAnsi="Arial" w:cs="Arial"/>
+          <w:b/>
+          <w:bCs/>
+          <w:color w:val="222222"/>
+          <w:kern w:val="0"/>
+          <w:sz w:val="24"/>
+          <w:szCs w:val="24"/>
+          <w14:ligatures w14:val="none"/>
+        </w:rPr>
+        <w:t>ow-Fidelity Wireframe</w:t>
+      </w:r>
+    </w:p>
+    <w:p>
+      <w:pPr>
+        <w:shd w:val="clear" w:color="auto" w:fill="FFFFFF"/>
+        <w:spacing w:after="0" w:line="240" w:lineRule="auto"/>
+        <w:textAlignment w:val="baseline"/>
+        <w:rPr>
+          <w:rFonts w:ascii="Arial" w:eastAsia="Times New Roman" w:hAnsi="Arial" w:cs="Arial"/>
+          <w:color w:val="222222"/>
+          <w:kern w:val="0"/>
+          <w:sz w:val="24"/>
+          <w:szCs w:val="24"/>
+          <w14:ligatures w14:val="none"/>
+        </w:rPr>
+      </w:pPr>
+      <w:r>
+        <w:t xml:space="preserve">The various users were put into groups to generate wireframes for </w:t>
+      </w:r>
+      <w:r>
+        <w:t>each page of the app. The groups were asked to develop 3 wireframes and consult with each other in between. This process allowed for the refinement of many advanced features and implementation of basic ones</w:t>
+      </w:r>
+      <w:r>
+        <w:t xml:space="preserve"> based on users’ </w:t>
+      </w:r>
+      <w:r>
+        <w:t>suggestions</w:t>
+      </w:r>
+      <w:r>
+        <w:t>.</w:t>
+      </w:r>
+    </w:p>
+    <w:p>
+      <w:pPr>
+        <w:shd w:val="clear" w:color="auto" w:fill="FFFFFF"/>
+        <w:spacing w:after="0" w:line="240" w:lineRule="auto"/>
+        <w:textAlignment w:val="baseline"/>
+        <w:rPr>
+          <w:rFonts w:ascii="Arial" w:eastAsia="Times New Roman" w:hAnsi="Arial" w:cs="Arial"/>
+          <w:b/>
+          <w:bCs/>
+          <w:color w:val="222222"/>
+          <w:kern w:val="0"/>
+          <w:sz w:val="24"/>
+          <w:szCs w:val="24"/>
+          <w14:ligatures w14:val="none"/>
+        </w:rPr>
+      </w:pPr>
+    </w:p>
+    <w:p>
+      <w:pPr>
+        <w:shd w:val="clear" w:color="auto" w:fill="FFFFFF"/>
+        <w:spacing w:after="0" w:line="240" w:lineRule="auto"/>
+        <w:textAlignment w:val="baseline"/>
+        <w:rPr>
+          <w:rFonts w:ascii="Arial" w:eastAsia="Times New Roman" w:hAnsi="Arial" w:cs="Arial"/>
+          <w:color w:val="222222"/>
+          <w:kern w:val="0"/>
+          <w:sz w:val="24"/>
+          <w:szCs w:val="24"/>
+          <w14:ligatures w14:val="none"/>
+        </w:rPr>
+      </w:pPr>
+      <w:r>
+        <w:rPr>
+          <w:rFonts w:ascii="Arial" w:eastAsia="Times New Roman" w:hAnsi="Arial" w:cs="Arial"/>
+          <w:b/>
+          <w:bCs/>
+          <w:color w:val="222222"/>
+          <w:kern w:val="0"/>
+          <w:sz w:val="24"/>
+          <w:szCs w:val="24"/>
+          <w14:ligatures w14:val="none"/>
+        </w:rPr>
+        <w:t>Qualitative Usability Test (round 2)</w:t>
+      </w:r>
+    </w:p>
+    <w:p>
+      <w:pPr>
+        <w:shd w:val="clear" w:color="auto" w:fill="FFFFFF"/>
+        <w:spacing w:after="0" w:line="240" w:lineRule="auto"/>
+        <w:textAlignment w:val="baseline"/>
+      </w:pPr>
+    </w:p>
+    <w:p>
+      <w:pPr>
+        <w:shd w:val="clear" w:color="auto" w:fill="FFFFFF"/>
+        <w:spacing w:after="0" w:line="240" w:lineRule="auto"/>
+        <w:textAlignment w:val="baseline"/>
+      </w:pPr>
+      <w:r>
+        <w:t>A usability test was conducted on the final rendition of the wireframe diagram process, based heavily on user feedback.</w:t>
+      </w:r>
+      <w:r>
+        <w:t xml:space="preserve"> Each user was given the opportunity to use both versions and give a suggestion as to what 1 thing they would change, regardless of why. </w:t>
+      </w:r>
+      <w:r>
+        <w:t xml:space="preserve">Accessibility was a major concern for this factor and individuals who would have a difficult time interacting with this app were considered, and improvements to help their usability were implemented. </w:t>
+      </w:r>
+    </w:p>
+    <w:p>
+      <w:pPr>
+        <w:shd w:val="clear" w:color="auto" w:fill="FFFFFF"/>
+        <w:spacing w:after="0" w:line="240" w:lineRule="auto"/>
+        <w:textAlignment w:val="baseline"/>
+      </w:pPr>
+    </w:p>
+    <w:p>
+      <w:pPr>
+        <w:shd w:val="clear" w:color="auto" w:fill="FFFFFF"/>
+        <w:spacing w:after="0" w:line="240" w:lineRule="auto"/>
+        <w:textAlignment w:val="baseline"/>
+      </w:pPr>
+    </w:p>
+    <w:p>
+      <w:pPr>
+        <w:shd w:val="clear" w:color="auto" w:fill="FFFFFF"/>
+        <w:spacing w:after="0" w:line="240" w:lineRule="auto"/>
+        <w:textAlignment w:val="baseline"/>
+        <w:rPr>
+          <w:rFonts w:ascii="Arial" w:eastAsia="Times New Roman" w:hAnsi="Arial" w:cs="Arial"/>
+          <w:color w:val="222222"/>
+          <w:kern w:val="0"/>
+          <w:sz w:val="24"/>
+          <w:szCs w:val="24"/>
+          <w14:ligatures w14:val="none"/>
+        </w:rPr>
+      </w:pPr>
+      <w:r>
+        <w:rPr>
+          <w:rFonts w:ascii="Arial" w:eastAsia="Times New Roman" w:hAnsi="Arial" w:cs="Arial"/>
+          <w:b/>
+          <w:bCs/>
+          <w:color w:val="222222"/>
+          <w:kern w:val="0"/>
+          <w:sz w:val="24"/>
+          <w:szCs w:val="24"/>
+          <w14:ligatures w14:val="none"/>
+        </w:rPr>
+        <w:t>High-Fidelity Wireframe with Rapid Feedback Collection</w:t>
+      </w:r>
+    </w:p>
+    <w:p>
+      <w:pPr>
+        <w:shd w:val="clear" w:color="auto" w:fill="FFFFFF"/>
+        <w:spacing w:after="0" w:line="240" w:lineRule="auto"/>
+        <w:textAlignment w:val="baseline"/>
+        <w:rPr>
+          <w:rFonts w:ascii="Arial" w:eastAsia="Times New Roman" w:hAnsi="Arial" w:cs="Arial"/>
+          <w:color w:val="222222"/>
+          <w:kern w:val="0"/>
+          <w:sz w:val="24"/>
+          <w:szCs w:val="24"/>
+          <w14:ligatures w14:val="none"/>
+        </w:rPr>
+      </w:pPr>
     </w:p>
     <w:p>
       <w:pPr>
@@ -277,6 +524,18 @@
           <w:bottom w:val="single" w:sz="6" w:space="1" w:color="auto"/>
         </w:pBdr>
       </w:pPr>
+      <w:r>
+        <w:t xml:space="preserve"> </w:t>
+      </w:r>
+      <w:r>
+        <w:t xml:space="preserve">A high fidelity prototype was developed in Figma </w:t>
+      </w:r>
+      <w:r>
+        <w:t xml:space="preserve">- </w:t>
+      </w:r>
+      <w:r>
+        <w:t xml:space="preserve">a free design tool </w:t>
+      </w:r>
     </w:p>
     <w:p>
       <w:pPr>
@@ -284,6 +543,9 @@
           <w:bottom w:val="single" w:sz="6" w:space="1" w:color="auto"/>
         </w:pBdr>
       </w:pPr>
+      <w:r>
+        <w:t>When picking which aspects to focus on, I looked at many reviews to see what issues plagued users the most, and I used my own experience with the app, as I have been using this app almost daily and have been experiencing several issues myself when we started this project. The issues I chose to focus on included the main color selection wheel, the music menu, and the settings page, and the icon menu at the bottom.</w:t>
+      </w:r>
     </w:p>
     <w:p>
       <w:pPr>
@@ -291,240 +553,8 @@
           <w:bottom w:val="single" w:sz="6" w:space="1" w:color="auto"/>
         </w:pBdr>
       </w:pPr>
-    </w:p>
-    <w:p>
-      <w:pPr>
-        <w:pBdr>
-          <w:bottom w:val="single" w:sz="6" w:space="1" w:color="auto"/>
-        </w:pBdr>
-      </w:pPr>
-    </w:p>
-    <w:p>
-      <w:pPr>
-        <w:pBdr>
-          <w:bottom w:val="single" w:sz="6" w:space="1" w:color="auto"/>
-        </w:pBdr>
-      </w:pPr>
-    </w:p>
-    <w:p>
-      <w:pPr>
-        <w:pBdr>
-          <w:bottom w:val="single" w:sz="6" w:space="1" w:color="auto"/>
-        </w:pBdr>
-      </w:pPr>
-    </w:p>
-    <w:p>
-      <w:pPr>
-        <w:shd w:val="clear" w:color="auto" w:fill="FFFFFF"/>
-        <w:spacing w:after="0" w:line="240" w:lineRule="auto"/>
-        <w:textAlignment w:val="baseline"/>
-        <w:rPr>
-          <w:rFonts w:ascii="Arial" w:eastAsia="Times New Roman" w:hAnsi="Arial" w:cs="Arial"/>
-          <w:color w:val="222222"/>
-          <w:kern w:val="0"/>
-          <w:sz w:val="24"/>
-          <w:szCs w:val="24"/>
-          <w14:ligatures w14:val="none"/>
-        </w:rPr>
-      </w:pPr>
-      <w:r>
-        <w:rPr>
-          <w:rFonts w:ascii="Arial" w:eastAsia="Times New Roman" w:hAnsi="Arial" w:cs="Arial"/>
-          <w:b/>
-          <w:bCs/>
-          <w:color w:val="222222"/>
-          <w:kern w:val="0"/>
-          <w:sz w:val="24"/>
-          <w:szCs w:val="24"/>
-          <w14:ligatures w14:val="none"/>
-        </w:rPr>
-        <w:t>Brainstorm</w:t>
-      </w:r>
-      <w:r>
-        <w:rPr>
-          <w:rFonts w:ascii="Arial" w:eastAsia="Times New Roman" w:hAnsi="Arial" w:cs="Arial"/>
-          <w:b/>
-          <w:bCs/>
-          <w:color w:val="222222"/>
-          <w:kern w:val="0"/>
-          <w:sz w:val="24"/>
-          <w:szCs w:val="24"/>
-          <w:bdr w:val="none" w:sz="0" w:space="0" w:color="auto" w:frame="1"/>
-          <w14:ligatures w14:val="none"/>
-        </w:rPr>
-        <w:t> </w:t>
-      </w:r>
-      <w:r>
-        <w:rPr>
-          <w:rFonts w:ascii="Arial" w:eastAsia="Times New Roman" w:hAnsi="Arial" w:cs="Arial"/>
-          <w:color w:val="222222"/>
-          <w:kern w:val="0"/>
-          <w:sz w:val="24"/>
-          <w:szCs w:val="24"/>
-          <w14:ligatures w14:val="none"/>
-        </w:rPr>
-        <w:t>or </w:t>
-      </w:r>
-      <w:r>
-        <w:rPr>
-          <w:rFonts w:ascii="Arial" w:eastAsia="Times New Roman" w:hAnsi="Arial" w:cs="Arial"/>
-          <w:b/>
-          <w:bCs/>
-          <w:color w:val="222222"/>
-          <w:kern w:val="0"/>
-          <w:sz w:val="24"/>
-          <w:szCs w:val="24"/>
-          <w14:ligatures w14:val="none"/>
-        </w:rPr>
-        <w:t>KJ Technique</w:t>
-      </w:r>
-      <w:r>
-        <w:rPr>
-          <w:rFonts w:ascii="Arial" w:eastAsia="Times New Roman" w:hAnsi="Arial" w:cs="Arial"/>
-          <w:b/>
-          <w:bCs/>
-          <w:color w:val="222222"/>
-          <w:kern w:val="0"/>
-          <w:sz w:val="24"/>
-          <w:szCs w:val="24"/>
-          <w:bdr w:val="none" w:sz="0" w:space="0" w:color="auto" w:frame="1"/>
-          <w14:ligatures w14:val="none"/>
-        </w:rPr>
-        <w:t> </w:t>
-      </w:r>
-      <w:r>
-        <w:rPr>
-          <w:rFonts w:ascii="Arial" w:eastAsia="Times New Roman" w:hAnsi="Arial" w:cs="Arial"/>
-          <w:color w:val="222222"/>
-          <w:kern w:val="0"/>
-          <w:sz w:val="24"/>
-          <w:szCs w:val="24"/>
-          <w14:ligatures w14:val="none"/>
-        </w:rPr>
-        <w:t>(if appropriate; I thought I remembered you mentioning this brainstorming was done according to KJ Technique, but I'm not for sure on that)</w:t>
-      </w:r>
-    </w:p>
-    <w:p>
-      <w:pPr>
-        <w:shd w:val="clear" w:color="auto" w:fill="FFFFFF"/>
-        <w:spacing w:after="0" w:line="240" w:lineRule="auto"/>
-        <w:textAlignment w:val="baseline"/>
-        <w:rPr>
-          <w:rFonts w:ascii="Arial" w:eastAsia="Times New Roman" w:hAnsi="Arial" w:cs="Arial"/>
-          <w:color w:val="222222"/>
-          <w:kern w:val="0"/>
-          <w:sz w:val="24"/>
-          <w:szCs w:val="24"/>
-          <w14:ligatures w14:val="none"/>
-        </w:rPr>
-      </w:pPr>
-      <w:r>
-        <w:rPr>
-          <w:rFonts w:ascii="Arial" w:eastAsia="Times New Roman" w:hAnsi="Arial" w:cs="Arial"/>
-          <w:b/>
-          <w:bCs/>
-          <w:color w:val="222222"/>
-          <w:kern w:val="0"/>
-          <w:sz w:val="24"/>
-          <w:szCs w:val="24"/>
-          <w14:ligatures w14:val="none"/>
-        </w:rPr>
-        <w:t>Low-Fidelity Wireframe</w:t>
-      </w:r>
-    </w:p>
-    <w:p>
-      <w:pPr>
-        <w:shd w:val="clear" w:color="auto" w:fill="FFFFFF"/>
-        <w:spacing w:after="0" w:line="240" w:lineRule="auto"/>
-        <w:textAlignment w:val="baseline"/>
-        <w:rPr>
-          <w:rFonts w:ascii="Arial" w:eastAsia="Times New Roman" w:hAnsi="Arial" w:cs="Arial"/>
-          <w:color w:val="222222"/>
-          <w:kern w:val="0"/>
-          <w:sz w:val="24"/>
-          <w:szCs w:val="24"/>
-          <w14:ligatures w14:val="none"/>
-        </w:rPr>
-      </w:pPr>
-      <w:r>
-        <w:rPr>
-          <w:rFonts w:ascii="Arial" w:eastAsia="Times New Roman" w:hAnsi="Arial" w:cs="Arial"/>
-          <w:b/>
-          <w:bCs/>
-          <w:color w:val="222222"/>
-          <w:kern w:val="0"/>
-          <w:sz w:val="24"/>
-          <w:szCs w:val="24"/>
-          <w14:ligatures w14:val="none"/>
-        </w:rPr>
-        <w:t>Qualitative Usability Test (round 2)</w:t>
-      </w:r>
-    </w:p>
-    <w:p>
-      <w:pPr>
-        <w:shd w:val="clear" w:color="auto" w:fill="FFFFFF"/>
-        <w:spacing w:after="0" w:line="240" w:lineRule="auto"/>
-        <w:textAlignment w:val="baseline"/>
-        <w:rPr>
-          <w:rFonts w:ascii="Arial" w:eastAsia="Times New Roman" w:hAnsi="Arial" w:cs="Arial"/>
-          <w:color w:val="222222"/>
-          <w:kern w:val="0"/>
-          <w:sz w:val="24"/>
-          <w:szCs w:val="24"/>
-          <w14:ligatures w14:val="none"/>
-        </w:rPr>
-      </w:pPr>
-      <w:r>
-        <w:rPr>
-          <w:rFonts w:ascii="Arial" w:eastAsia="Times New Roman" w:hAnsi="Arial" w:cs="Arial"/>
-          <w:b/>
-          <w:bCs/>
-          <w:color w:val="222222"/>
-          <w:kern w:val="0"/>
-          <w:sz w:val="24"/>
-          <w:szCs w:val="24"/>
-          <w14:ligatures w14:val="none"/>
-        </w:rPr>
-        <w:t>High-Fidelity Wireframe with Rapid Feedback Collection</w:t>
-      </w:r>
-    </w:p>
-    <w:p>
-      <w:pPr>
-        <w:pBdr>
-          <w:bottom w:val="single" w:sz="6" w:space="1" w:color="auto"/>
-        </w:pBdr>
-      </w:pPr>
-      <w:r>
-        <w:t xml:space="preserve"> </w:t>
-      </w:r>
-    </w:p>
-    <w:p>
-      <w:pPr>
-        <w:pBdr>
-          <w:bottom w:val="single" w:sz="6" w:space="1" w:color="auto"/>
-        </w:pBdr>
-      </w:pPr>
-      <w:r>
-        <w:t xml:space="preserve"> </w:t>
-      </w:r>
-    </w:p>
-    <w:p>
-      <w:pPr>
-        <w:pBdr>
-          <w:bottom w:val="single" w:sz="6" w:space="1" w:color="auto"/>
-        </w:pBdr>
-      </w:pPr>
-      <w:r>
-        <w:t>When picking which aspects to focus on, I looked at many reviews to see what issues plagued users the most, and I used my own experience with the app, as I have been using this app almost daily and have been experiencing several issues myself when we started this project. The issues I chose to focus on included the main color selection wheel, the music menu, and the settings page, and the icon menu at the bottom.</w:t>
-      </w:r>
-    </w:p>
-    <w:p>
-      <w:pPr>
-        <w:pBdr>
-          <w:bottom w:val="single" w:sz="6" w:space="1" w:color="auto"/>
-        </w:pBdr>
-      </w:pPr>
-      <w:r>
+      <w:r>
+        <w:lastRenderedPageBreak/>
         <w:t>I chose these parts of the app because looking at the reviews, many users had issues with the limited ability of the music player, including the lack of songs, and no way to import your own. Users, including myself did not like the user interface chosen to select the colors, and felt that the wheel given when opening the app was overwhelming, and pointless, as they had to dial in the exact color they wanted, instead of pressing a preset button. Users did express however that the wheel was a good option but should not be the focal point of the app, as it is not as efficient. Next there is a menu in the top left corner to select devices, and a settings menu on the top right corner. I think these two are redundant and should be in the same tab to avoid confusion. Finally, the icon menu at the bottom can do a better job combining tabs, as the music and microphone tab can be under the same tab, and the tabs do not really flow well.</w:t>
       </w:r>
     </w:p>

</xml_diff>

<commit_message>
added content to LED APP
</commit_message>
<xml_diff>
--- a/March16Portfolio/portfolio/ProjectDescriptions/ledAppDescription.docx
+++ b/March16Portfolio/portfolio/ProjectDescriptions/ledAppDescription.docx
@@ -534,7 +534,13 @@
         <w:t xml:space="preserve">- </w:t>
       </w:r>
       <w:r>
-        <w:t xml:space="preserve">a free design tool </w:t>
+        <w:t>a free design tool</w:t>
+      </w:r>
+      <w:r>
+        <w:t xml:space="preserve"> designed for rapid prototypes of designs- with the intent on gathering feedback and proposing a polished, interactive model that could be shown to prospective programmers or development teams. The final design included 11 screens</w:t>
+      </w:r>
+      <w:r>
+        <w:t xml:space="preserve">: home screen, color wheel, menu, light show, music multiple pages of settings, among other screens. Using RITE I developed a model in Figma that was appealing to  users, and provided a stress free experience. </w:t>
       </w:r>
     </w:p>
     <w:p>
@@ -543,7 +549,25 @@
           <w:bottom w:val="single" w:sz="6" w:space="1" w:color="auto"/>
         </w:pBdr>
       </w:pPr>
-      <w:r>
+    </w:p>
+    <w:p>
+      <w:pPr>
+        <w:pBdr>
+          <w:bottom w:val="single" w:sz="6" w:space="1" w:color="auto"/>
+        </w:pBdr>
+      </w:pPr>
+      <w:r>
+        <w:t xml:space="preserve"> </w:t>
+      </w:r>
+    </w:p>
+    <w:p>
+      <w:pPr>
+        <w:pBdr>
+          <w:bottom w:val="single" w:sz="6" w:space="1" w:color="auto"/>
+        </w:pBdr>
+      </w:pPr>
+      <w:r>
+        <w:lastRenderedPageBreak/>
         <w:t>When picking which aspects to focus on, I looked at many reviews to see what issues plagued users the most, and I used my own experience with the app, as I have been using this app almost daily and have been experiencing several issues myself when we started this project. The issues I chose to focus on included the main color selection wheel, the music menu, and the settings page, and the icon menu at the bottom.</w:t>
       </w:r>
     </w:p>
@@ -554,7 +578,6 @@
         </w:pBdr>
       </w:pPr>
       <w:r>
-        <w:lastRenderedPageBreak/>
         <w:t>I chose these parts of the app because looking at the reviews, many users had issues with the limited ability of the music player, including the lack of songs, and no way to import your own. Users, including myself did not like the user interface chosen to select the colors, and felt that the wheel given when opening the app was overwhelming, and pointless, as they had to dial in the exact color they wanted, instead of pressing a preset button. Users did express however that the wheel was a good option but should not be the focal point of the app, as it is not as efficient. Next there is a menu in the top left corner to select devices, and a settings menu on the top right corner. I think these two are redundant and should be in the same tab to avoid confusion. Finally, the icon menu at the bottom can do a better job combining tabs, as the music and microphone tab can be under the same tab, and the tabs do not really flow well.</w:t>
       </w:r>
     </w:p>

</xml_diff>